<commit_message>
Inserting diagrams in report now works
</commit_message>
<xml_diff>
--- a/TraysFastUpdate/wwwroot/files/A101/A101.docx
+++ b/TraysFastUpdate/wwwroot/files/A101/A101.docx
@@ -1,6 +1,6 @@
 
 <file path=word/document.xml><?xml version="1.0" encoding="utf-8"?>
-<w:document xmlns:wpc="http://schemas.microsoft.com/office/word/2010/wordprocessingCanvas" xmlns:cx="http://schemas.microsoft.com/office/drawing/2014/chartex" xmlns:cx1="http://schemas.microsoft.com/office/drawing/2015/9/8/chartex" xmlns:cx2="http://schemas.microsoft.com/office/drawing/2015/10/21/chartex" xmlns:cx3="http://schemas.microsoft.com/office/drawing/2016/5/9/chartex" xmlns:cx4="http://schemas.microsoft.com/office/drawing/2016/5/10/chartex" xmlns:cx5="http://schemas.microsoft.com/office/drawing/2016/5/11/chartex" xmlns:cx6="http://schemas.microsoft.com/office/drawing/2016/5/12/chartex" xmlns:cx7="http://schemas.microsoft.com/office/drawing/2016/5/13/chartex" xmlns:cx8="http://schemas.microsoft.com/office/drawing/2016/5/14/chartex" xmlns:mc="http://schemas.openxmlformats.org/markup-compatibility/2006" xmlns:aink="http://schemas.microsoft.com/office/drawing/2016/ink" xmlns:am3d="http://schemas.microsoft.com/office/drawing/2017/model3d" xmlns:o="urn:schemas-microsoft-com:office:office" xmlns:oel="http://schemas.microsoft.com/office/2019/extlst" xmlns:r="http://schemas.openxmlformats.org/officeDocument/2006/relationships" xmlns:m="http://schemas.openxmlformats.org/officeDocument/2006/math" xmlns:v="urn:schemas-microsoft-com:vml" xmlns:wp14="http://schemas.microsoft.com/office/word/2010/wordprocessingDrawing" xmlns:wp="http://schemas.openxmlformats.org/drawingml/2006/wordprocessingDrawing" xmlns:w10="urn:schemas-microsoft-com:office:word" xmlns:w="http://schemas.openxmlformats.org/wordprocessingml/2006/main" xmlns:w14="http://schemas.microsoft.com/office/word/2010/wordml" xmlns:w15="http://schemas.microsoft.com/office/word/2012/wordml" xmlns:w16cex="http://schemas.microsoft.com/office/word/2018/wordml/cex" xmlns:w16cid="http://schemas.microsoft.com/office/word/2016/wordml/cid" xmlns:w16="http://schemas.microsoft.com/office/word/2018/wordml" xmlns:w16du="http://schemas.microsoft.com/office/word/2023/wordml/word16du" xmlns:w16sdtdh="http://schemas.microsoft.com/office/word/2020/wordml/sdtdatahash" xmlns:w16se="http://schemas.microsoft.com/office/word/2015/wordml/symex" xmlns:wpg="http://schemas.microsoft.com/office/word/2010/wordprocessingGroup" xmlns:wpi="http://schemas.microsoft.com/office/word/2010/wordprocessingInk" xmlns:wne="http://schemas.microsoft.com/office/word/2006/wordml" xmlns:wps="http://schemas.microsoft.com/office/word/2010/wordprocessingShape" mc:Ignorable="w14 w15 w16se w16cid w16 w16cex w16sdtdh w16du wp14">
+<w:document xmlns:a="http://schemas.openxmlformats.org/drawingml/2006/main" xmlns:pic="http://schemas.openxmlformats.org/drawingml/2006/picture" xmlns:a14="http://schemas.microsoft.com/office/drawing/2010/main" xmlns:wpc="http://schemas.microsoft.com/office/word/2010/wordprocessingCanvas" xmlns:cx="http://schemas.microsoft.com/office/drawing/2014/chartex" xmlns:cx1="http://schemas.microsoft.com/office/drawing/2015/9/8/chartex" xmlns:cx2="http://schemas.microsoft.com/office/drawing/2015/10/21/chartex" xmlns:cx3="http://schemas.microsoft.com/office/drawing/2016/5/9/chartex" xmlns:cx4="http://schemas.microsoft.com/office/drawing/2016/5/10/chartex" xmlns:cx5="http://schemas.microsoft.com/office/drawing/2016/5/11/chartex" xmlns:cx6="http://schemas.microsoft.com/office/drawing/2016/5/12/chartex" xmlns:cx7="http://schemas.microsoft.com/office/drawing/2016/5/13/chartex" xmlns:cx8="http://schemas.microsoft.com/office/drawing/2016/5/14/chartex" xmlns:mc="http://schemas.openxmlformats.org/markup-compatibility/2006" xmlns:aink="http://schemas.microsoft.com/office/drawing/2016/ink" xmlns:am3d="http://schemas.microsoft.com/office/drawing/2017/model3d" xmlns:o="urn:schemas-microsoft-com:office:office" xmlns:oel="http://schemas.microsoft.com/office/2019/extlst" xmlns:r="http://schemas.openxmlformats.org/officeDocument/2006/relationships" xmlns:m="http://schemas.openxmlformats.org/officeDocument/2006/math" xmlns:v="urn:schemas-microsoft-com:vml" xmlns:wp14="http://schemas.microsoft.com/office/word/2010/wordprocessingDrawing" xmlns:wp="http://schemas.openxmlformats.org/drawingml/2006/wordprocessingDrawing" xmlns:w10="urn:schemas-microsoft-com:office:word" xmlns:w="http://schemas.openxmlformats.org/wordprocessingml/2006/main" xmlns:w14="http://schemas.microsoft.com/office/word/2010/wordml" xmlns:w15="http://schemas.microsoft.com/office/word/2012/wordml" xmlns:w16cex="http://schemas.microsoft.com/office/word/2018/wordml/cex" xmlns:w16cid="http://schemas.microsoft.com/office/word/2016/wordml/cid" xmlns:w16="http://schemas.microsoft.com/office/word/2018/wordml" xmlns:w16du="http://schemas.microsoft.com/office/word/2023/wordml/word16du" xmlns:w16sdtdh="http://schemas.microsoft.com/office/word/2020/wordml/sdtdatahash" xmlns:w16se="http://schemas.microsoft.com/office/word/2015/wordml/symex" xmlns:wpg="http://schemas.microsoft.com/office/word/2010/wordprocessingGroup" xmlns:wpi="http://schemas.microsoft.com/office/word/2010/wordprocessingInk" xmlns:wne="http://schemas.microsoft.com/office/word/2006/wordml" xmlns:wps="http://schemas.microsoft.com/office/word/2010/wordprocessingShape" mc:Ignorable="w14 w15 w16se w16cid w16 w16cex w16sdtdh w16du wp14">
   <w:body>
     <w:p>
       <w:pPr>
@@ -49,7 +49,7 @@
         <w:rPr>
           <w:color w:val="000000" w:themeColor="text1"/>
         </w:rPr>
-        <w:t>Cable tray type: Niedax KL 100.603 F</w:t>
+        <w:t>Cable tray type: Niedax WSL 105.600 F</w:t>
       </w:r>
     </w:p>
     <w:p>
@@ -64,7 +64,7 @@
         <w:rPr>
           <w:color w:val="000000" w:themeColor="text1"/>
         </w:rPr>
-        <w:t>Cable tray purpose: MV</w:t>
+        <w:t>Cable tray purpose: Type A (Pink color) for MV cables</w:t>
       </w:r>
     </w:p>
     <w:p/>
@@ -81,43 +81,7 @@
         <w:ind w:firstLine="720"/>
       </w:pPr>
       <w:r>
-        <w:t xml:space="preserve">Height: 100 [mm], Width: 600 [mm], Length: 28231.64 [mm],</w:t>
-      </w:r>
-      <w:r>
-        <w:t/>
-      </w:r>
-      <w:r>
-        <w:t/>
-      </w:r>
-      <w:r>
-        <w:t/>
-      </w:r>
-      <w:r>
-        <w:t xml:space="preserve"/>
-      </w:r>
-      <w:r>
-        <w:t/>
-      </w:r>
-      <w:r>
-        <w:t/>
-      </w:r>
-      <w:r>
-        <w:t/>
-      </w:r>
-      <w:r>
-        <w:t xml:space="preserve"/>
-      </w:r>
-      <w:r>
-        <w:t/>
-      </w:r>
-      <w:r>
-        <w:t/>
-      </w:r>
-      <w:r>
-        <w:t/>
-      </w:r>
-      <w:r>
-        <w:t/>
+        <w:t>Height: 100 [mm], Width: 600 [mm], Length: 28231.64 [mm],</w:t>
       </w:r>
     </w:p>
     <w:p>
@@ -125,19 +89,7 @@
         <w:ind w:firstLine="720"/>
       </w:pPr>
       <w:r>
-        <w:t xml:space="preserve">Weight: 4.738 [kg/m],</w:t>
-      </w:r>
-      <w:r>
-        <w:t/>
-      </w:r>
-      <w:r>
-        <w:t/>
-      </w:r>
-      <w:r>
-        <w:t/>
-      </w:r>
-      <w:r>
-        <w:t/>
+        <w:t>Weight: 7.191 [kg/m],</w:t>
       </w:r>
     </w:p>
     <w:p>
@@ -159,7 +111,7 @@
     <w:p>
       <w:r>
         <w:tab/>
-        <w:t xml:space="preserve">Count: (28.232 * 1000) / 1.5 ≈ 19.821 = 20 [pcs.], </w:t>
+        <w:t xml:space="preserve">Count: (28.232 * 1000) / 5.5 ≈ 6.133 = 7 [pcs.], </w:t>
       </w:r>
     </w:p>
     <w:p>
@@ -948,11 +900,6 @@
       </w:tr>
     </w:tbl>
     <w:p>
-      <w:r>
-        <w:br w:type="page"/>
-      </w:r>
-    </w:p>
-    <w:p>
       <w:pPr>
         <w:pStyle w:val="Heading1"/>
       </w:pPr>
@@ -972,7 +919,15 @@
     <w:p>
       <w:r>
         <w:tab/>
-        <w:t xml:space="preserve">The supports weight calculations depends on the distance between the supports based on the tray length and the count. For “KL 100.603 F” type the maximal distance between two supports is 1.5 meters. For trays that the length is less than 1.5 meters we have 2 pieces of supports. For trays that the length is bigger than 20% from the base 1.5 meters, there is an additional support.</w:t>
+        <w:t xml:space="preserve">The supports weight calculations depends on the distance between the supports based on the tray length and the count. For “WSL 105.600 F” type the maximal distance between two supports is 5.5 meters. For trays that the length is less than 5.5 meters we have 2 pieces of supports. For trays that the length is bigger than 20% from the base 5.5 meters, there is an additional support.</w:t>
+      </w:r>
+      <w:proofErr w:type="gramStart"/>
+      <w:r>
+        <w:t/>
+      </w:r>
+      <w:proofErr w:type="gramEnd"/>
+      <w:r>
+        <w:t xml:space="preserve"/>
       </w:r>
       <w:r>
         <w:t/>
@@ -1013,7 +968,7 @@
         <w:jc w:val="center"/>
       </w:pPr>
       <w:r>
-        <w:t>Supports total weight: 20 * 5.416 = 108.32 [kg]</w:t>
+        <w:t xml:space="preserve">Supports total weight: 7 * 5.416 = 37.912 [kg] </w:t>
       </w:r>
     </w:p>
     <w:p>
@@ -1027,7 +982,7 @@
         <w:jc w:val="center"/>
       </w:pPr>
       <w:r>
-        <w:t>Supports weight load per meter: 108.32 / (28231.64 * 1000) = 3.837 [kg/m]</w:t>
+        <w:t>Supports weight load per meter: 37.912 / (28231.64 * 1000) = 1.343 [kg/m]</w:t>
       </w:r>
     </w:p>
     <w:p>
@@ -1062,7 +1017,7 @@
         <w:jc w:val="center"/>
       </w:pPr>
       <w:r>
-        <w:t>Tray weight load per meter: 4.738 + 3.837 = 8.575 [kg/m]
+        <w:t>Tray weight load per meter: 7.191 + 1.343 = 8.534 [kg/m]
 </w:t>
       </w:r>
       <w:r>
@@ -1074,7 +1029,7 @@
         <w:ind w:firstLine="720"/>
       </w:pPr>
       <w:r>
-        <w:t xml:space="preserve">Total tray weight is calculated by combining the own weight per meter with added supports weight per meter, then multiplied by the tray total length. </w:t>
+        <w:t>Total tray weight is calculated by combining the own weight per meter with added supports weight per meter, then multiplied by the tray total length.</w:t>
       </w:r>
     </w:p>
     <w:p>
@@ -1082,7 +1037,7 @@
         <w:jc w:val="center"/>
       </w:pPr>
       <w:r>
-        <w:t xml:space="preserve">Tray total own weight: 8.575 * (28231.64 / 1000) = 242.086 [kg]
+        <w:t xml:space="preserve">Tray total own weight: 8.534 * (28231.64 / 1000) = 240.929 [kg]
 </w:t>
       </w:r>
       <w:r>
@@ -1129,7 +1084,15 @@
         <w:ind w:firstLine="720"/>
       </w:pPr>
       <w:r>
-        <w:t xml:space="preserve">Total weight of all the cables on the tray is the sum of the cables weights. </w:t>
+        <w:t xml:space="preserve">Total weight of all the cables on the tray is the sum of the </w:t>
+      </w:r>
+      <w:proofErr w:type="gramStart"/>
+      <w:r>
+        <w:t>cables</w:t>
+      </w:r>
+      <w:proofErr w:type="gramEnd"/>
+      <w:r>
+        <w:t xml:space="preserve"> weights. </w:t>
       </w:r>
     </w:p>
     <w:p>
@@ -1157,7 +1120,7 @@
         <w:jc w:val="center"/>
       </w:pPr>
       <w:r>
-        <w:t xml:space="preserve">Total weight load per meter: 8.575 + 30 = 38.575 [kg/m]</w:t>
+        <w:t xml:space="preserve">Total weight load per meter: 8.534 + 30 = 38.534 [kg/m]</w:t>
       </w:r>
       <w:r>
         <w:t xml:space="preserve"/>
@@ -1174,7 +1137,7 @@
         <w:jc w:val="center"/>
       </w:pPr>
       <w:r>
-        <w:t xml:space="preserve">Total weight: 242.086 + 846.949 = 1089.035 [kg]</w:t>
+        <w:t xml:space="preserve">Total weight: 240.929 + 846.949 = 1087.878 [kg]</w:t>
       </w:r>
       <w:r>
         <w:t/>
@@ -1186,7 +1149,42 @@
         <w:jc w:val="center"/>
       </w:pPr>
       <w:r>
-        <w:t>{DiagramTrayPic}</w:t>
+        <w:t/>
+        <w:drawing>
+          <wp:inline>
+            <wp:extent cx="5998464" cy="3991968"/>
+            <wp:effectExtent l="0" t="0" r="0" b="0"/>
+            <wp:docPr id="1" name="Inserted Image"/>
+            <wp:cNvGraphicFramePr>
+              <a:graphicFrameLocks noChangeAspect="1"/>
+            </wp:cNvGraphicFramePr>
+            <a:graphic>
+              <a:graphicData uri="http://schemas.openxmlformats.org/drawingml/2006/picture">
+                <pic:pic>
+                  <pic:nvPicPr>
+                    <pic:cNvPr id="0" name="New Image"/>
+                    <pic:cNvPicPr/>
+                  </pic:nvPicPr>
+                  <pic:blipFill>
+                    <a:blip r:embed="Rf738b4133a99449e"/>
+                    <a:stretch>
+                      <a:fillRect/>
+                    </a:stretch>
+                  </pic:blipFill>
+                  <pic:spPr>
+                    <a:xfrm>
+                      <a:off x="0" y="0"/>
+                      <a:ext cx="5998464" cy="3991968"/>
+                    </a:xfrm>
+                    <a:prstGeom prst="rect">
+                      <a:avLst/>
+                    </a:prstGeom>
+                  </pic:spPr>
+                </pic:pic>
+              </a:graphicData>
+            </a:graphic>
+          </wp:inline>
+        </w:drawing>
       </w:r>
     </w:p>
     <w:p>
@@ -1258,7 +1256,7 @@
         <w:ind w:firstLine="720"/>
       </w:pPr>
       <w:r>
-        <w:t>All trays “KL 100.603 F” type are ladder type trays. Rung spacing 300 [mm], with continuously perforated side rails, with riveted, upwardly open rungs made of C-profiles. </w:t>
+        <w:t>All trays “WSL 105.600 F” type are ladder type trays. Rung spacing 300 [mm], with continuously perforated side rails, with riveted, upwardly open rungs made of C-profiles. </w:t>
       </w:r>
       <w:r>
         <w:t/>
@@ -1291,7 +1289,42 @@
         <w:jc w:val="center"/>
       </w:pPr>
       <w:r>
-        <w:t>{TrayPicture}</w:t>
+        <w:t/>
+        <w:drawing>
+          <wp:inline>
+            <wp:extent cx="4645152" cy="5802096"/>
+            <wp:effectExtent l="0" t="0" r="0" b="0"/>
+            <wp:docPr id="1" name="Inserted Image"/>
+            <wp:cNvGraphicFramePr>
+              <a:graphicFrameLocks noChangeAspect="1"/>
+            </wp:cNvGraphicFramePr>
+            <a:graphic>
+              <a:graphicData uri="http://schemas.openxmlformats.org/drawingml/2006/picture">
+                <pic:pic>
+                  <pic:nvPicPr>
+                    <pic:cNvPr id="0" name="New Image"/>
+                    <pic:cNvPicPr/>
+                  </pic:nvPicPr>
+                  <pic:blipFill>
+                    <a:blip r:embed="Rd2c8a35df87e4d7d"/>
+                    <a:stretch>
+                      <a:fillRect/>
+                    </a:stretch>
+                  </pic:blipFill>
+                  <pic:spPr>
+                    <a:xfrm>
+                      <a:off x="0" y="0"/>
+                      <a:ext cx="4645152" cy="5802096"/>
+                    </a:xfrm>
+                    <a:prstGeom prst="rect">
+                      <a:avLst/>
+                    </a:prstGeom>
+                  </pic:spPr>
+                </pic:pic>
+              </a:graphicData>
+            </a:graphic>
+          </wp:inline>
+        </w:drawing>
       </w:r>
     </w:p>
     <w:p>
@@ -1315,7 +1348,7 @@
         <w:ind w:firstLine="720"/>
       </w:pPr>
       <w:r>
-        <w:t xml:space="preserve">Tray board height is 100 [mm], but the C-profiles occupies a part of the volume space. So, the useful height for the tray is 100 – 15 = 85 [mm]. The free space on the cable tray is considered to be the not occupied from cables part on the bottom of the tray, calculated between the cables bundles laid on the side and the opposite tray board or the free space between the cables bundles laid on the both sides of the tray for LV and Instrumentation and Control type of trays.</w:t>
+        <w:t xml:space="preserve">Tray board height is 100 [mm], but the C-profiles occupies a part of the volume space. So, the useful height for the tray is 100 – 15 = 85 [mm]. Medium voltage cables are laid and grouped in triangle (“trefoil”) formation, forming each a 3-phase system.</w:t>
       </w:r>
       <w:r>
         <w:t/>
@@ -1324,63 +1357,102 @@
         <w:t xml:space="preserve"/>
       </w:r>
       <w:r>
-        <w:t xml:space="preserve"/>
-      </w:r>
-      <w:r>
         <w:t/>
       </w:r>
-      <w:r>
-        <w:t xml:space="preserve"/>
-      </w:r>
-      <w:r>
-        <w:t xml:space="preserve"/>
-      </w:r>
-      <w:r>
-        <w:t xml:space="preserve"/>
-      </w:r>
-      <w:r>
-        <w:t xml:space="preserve"/>
-      </w:r>
-      <w:r>
-        <w:t xml:space="preserve"/>
-      </w:r>
-      <w:r>
-        <w:t/>
-      </w:r>
-      <w:r>
+    </w:p>
+    <w:p>
+      <w:pPr>
+        <w:ind w:firstLine="720"/>
+      </w:pPr>
+    </w:p>
+    <w:p>
+      <w:pPr>
+        <w:jc w:val="center"/>
         <w:rPr>
-          <w:lang w:val="bg-BG"/>
+          <w:sz w:val="16"/>
+          <w:szCs w:val="16"/>
         </w:rPr>
-        <w:t xml:space="preserve"/>
-      </w:r>
-      <w:r>
-        <w:t/>
-      </w:r>
-      <w:r>
-        <w:t xml:space="preserve"/>
-      </w:r>
-      <w:r>
-        <w:t xml:space="preserve"/>
-      </w:r>
-      <w:r>
-        <w:t xml:space="preserve"/>
-      </w:r>
-      <w:r>
-        <w:t/>
-      </w:r>
-      <w:r>
-        <w:t xml:space="preserve"/>
-      </w:r>
-      <w:r>
-        <w:t/>
-      </w:r>
-    </w:p>
-    <w:p>
-      <w:pPr>
-        <w:pStyle w:val="Heading2"/>
-      </w:pPr>
-      <w:r>
-        <w:t>Space occupied by cables:</w:t>
+      </w:pPr>
+      <w:r>
+        <w:rPr>
+          <w:noProof/>
+          <w:sz w:val="16"/>
+          <w:szCs w:val="16"/>
+        </w:rPr>
+        <w:drawing>
+          <wp:inline distT="0" distB="0" distL="0" distR="0" wp14:anchorId="3914B983" wp14:editId="55A75ED6">
+            <wp:extent cx="6181725" cy="1900555"/>
+            <wp:effectExtent l="0" t="0" r="9525" b="4445"/>
+            <wp:docPr id="681666660" name="Picture 1"/>
+            <wp:cNvGraphicFramePr>
+              <a:graphicFrameLocks xmlns:a="http://schemas.openxmlformats.org/drawingml/2006/main" noChangeAspect="1"/>
+            </wp:cNvGraphicFramePr>
+            <a:graphic xmlns:a="http://schemas.openxmlformats.org/drawingml/2006/main">
+              <a:graphicData uri="http://schemas.openxmlformats.org/drawingml/2006/picture">
+                <pic:pic xmlns:pic="http://schemas.openxmlformats.org/drawingml/2006/picture">
+                  <pic:nvPicPr>
+                    <pic:cNvPr id="0" name="Picture 1"/>
+                    <pic:cNvPicPr>
+                      <a:picLocks noChangeAspect="1" noChangeArrowheads="1"/>
+                    </pic:cNvPicPr>
+                  </pic:nvPicPr>
+                  <pic:blipFill>
+                    <a:blip r:embed="rId7" cstate="print">
+                      <a:extLst>
+                        <a:ext uri="{28A0092B-C50C-407E-A947-70E740481C1C}">
+                          <a14:useLocalDpi xmlns:a14="http://schemas.microsoft.com/office/drawing/2010/main" val="0"/>
+                        </a:ext>
+                      </a:extLst>
+                    </a:blip>
+                    <a:srcRect/>
+                    <a:stretch>
+                      <a:fillRect/>
+                    </a:stretch>
+                  </pic:blipFill>
+                  <pic:spPr bwMode="auto">
+                    <a:xfrm>
+                      <a:off x="0" y="0"/>
+                      <a:ext cx="6181725" cy="1900555"/>
+                    </a:xfrm>
+                    <a:prstGeom prst="rect">
+                      <a:avLst/>
+                    </a:prstGeom>
+                    <a:noFill/>
+                    <a:ln>
+                      <a:noFill/>
+                    </a:ln>
+                  </pic:spPr>
+                </pic:pic>
+              </a:graphicData>
+            </a:graphic>
+          </wp:inline>
+        </w:drawing>
+      </w:r>
+    </w:p>
+    <w:p>
+      <w:pPr>
+        <w:jc w:val="center"/>
+      </w:pPr>
+      <w:r>
+        <w:rPr>
+          <w:sz w:val="16"/>
+          <w:szCs w:val="16"/>
+        </w:rPr>
+        <w:t>Picture 3. – T</w:t>
+      </w:r>
+      <w:r>
+        <w:rPr>
+          <w:sz w:val="16"/>
+          <w:szCs w:val="16"/>
+        </w:rPr>
+        <w:t>refoil</w:t>
+      </w:r>
+      <w:r>
+        <w:rPr>
+          <w:sz w:val="16"/>
+          <w:szCs w:val="16"/>
+        </w:rPr>
+        <w:t xml:space="preserve"> cables formation type overview.</w:t>
       </w:r>
     </w:p>
     <w:p>
@@ -1388,89 +1460,137 @@
         <w:ind w:firstLine="720"/>
       </w:pPr>
       <w:r>
-        <w:t xml:space="preserve">The </w:t>
-      </w:r>
-      <w:r>
-        <w:t>occupied</w:t>
-      </w:r>
-      <w:r>
-        <w:t xml:space="preserve"> space </w:t>
-      </w:r>
-      <w:r>
-        <w:t xml:space="preserve">by the cables </w:t>
-      </w:r>
-      <w:r>
-        <w:t xml:space="preserve">can be calculated by </w:t>
-      </w:r>
-      <w:r>
-        <w:t>the sum of the diameters of</w:t>
-      </w:r>
-      <w:r>
-        <w:t xml:space="preserve"> the cables </w:t>
-      </w:r>
-      <w:r>
-        <w:t>on the bottom of the tray with additional spacing of 1 [mm] between the cables for cable ties</w:t>
-      </w:r>
-      <w:r>
-        <w:t>:</w:t>
-      </w:r>
+        <w:t xml:space="preserve"> </w:t>
+      </w:r>
+      <w:r>
+        <w:t xml:space="preserve">Minimum distance of cable bundle/trefoil </w:t>
+      </w:r>
+      <w:r>
+        <w:t>is</w:t>
+      </w:r>
+      <w:r>
+        <w:t xml:space="preserve"> 2x outer cable diameter (2d)</w:t>
+      </w:r>
+      <w:r>
+        <w:t>.</w:t>
+      </w:r>
+      <w:r>
+        <w:t xml:space="preserve"> Between parallel laid power cables minimum distances </w:t>
+      </w:r>
+      <w:proofErr w:type="gramStart"/>
+      <w:r>
+        <w:t>have to</w:t>
+      </w:r>
+      <w:proofErr w:type="gramEnd"/>
+      <w:r>
+        <w:t xml:space="preserve"> be complied with along the entire laying distance (exception for building-pass-through / penetrations). Power cables laid in parallel shall have the same cable lengths. A maximum cable length difference of 3% can be accepted if properly considered in cable dimensioning (de-rating).</w:t>
+      </w:r>
+    </w:p>
+    <w:p>
+      <w:pPr>
+        <w:ind w:firstLine="720"/>
+      </w:pPr>
     </w:p>
     <w:p>
       <w:pPr>
         <w:jc w:val="center"/>
       </w:pPr>
       <w:r>
-        <w:t xml:space="preserve">Total sum cables of diameters: N/A</w:t>
-      </w:r>
-      <w:r>
-        <w:t xml:space="preserve"/>
-      </w:r>
-      <w:r>
-        <w:t/>
-      </w:r>
-      <w:r>
-        <w:t xml:space="preserve"/>
-      </w:r>
-    </w:p>
-    <w:p>
-      <w:pPr>
-        <w:pStyle w:val="Heading2"/>
-      </w:pPr>
-      <w:r>
-        <w:t>Cable tray free space:</w:t>
-      </w:r>
-    </w:p>
-    <w:p>
-      <w:r>
-        <w:tab/>
-      </w:r>
-      <w:r>
-        <w:t>The percentage of free width is calculated by subtracting the total sum of cables diameters from the cable tray width, then divided by the cable tray width and converted to percentages:</w:t>
+        <w:rPr>
+          <w:noProof/>
+        </w:rPr>
+        <w:lastRenderedPageBreak/>
+        <w:drawing>
+          <wp:inline distT="0" distB="0" distL="0" distR="0" wp14:anchorId="66C12839" wp14:editId="18018775">
+            <wp:extent cx="6181725" cy="2653030"/>
+            <wp:effectExtent l="0" t="0" r="9525" b="0"/>
+            <wp:docPr id="1518425109" name="Picture 2"/>
+            <wp:cNvGraphicFramePr>
+              <a:graphicFrameLocks xmlns:a="http://schemas.openxmlformats.org/drawingml/2006/main" noChangeAspect="1"/>
+            </wp:cNvGraphicFramePr>
+            <a:graphic xmlns:a="http://schemas.openxmlformats.org/drawingml/2006/main">
+              <a:graphicData uri="http://schemas.openxmlformats.org/drawingml/2006/picture">
+                <pic:pic xmlns:pic="http://schemas.openxmlformats.org/drawingml/2006/picture">
+                  <pic:nvPicPr>
+                    <pic:cNvPr id="0" name="Picture 2"/>
+                    <pic:cNvPicPr>
+                      <a:picLocks noChangeAspect="1" noChangeArrowheads="1"/>
+                    </pic:cNvPicPr>
+                  </pic:nvPicPr>
+                  <pic:blipFill>
+                    <a:blip r:embed="rId8" cstate="print">
+                      <a:extLst>
+                        <a:ext uri="{28A0092B-C50C-407E-A947-70E740481C1C}">
+                          <a14:useLocalDpi xmlns:a14="http://schemas.microsoft.com/office/drawing/2010/main" val="0"/>
+                        </a:ext>
+                      </a:extLst>
+                    </a:blip>
+                    <a:srcRect/>
+                    <a:stretch>
+                      <a:fillRect/>
+                    </a:stretch>
+                  </pic:blipFill>
+                  <pic:spPr bwMode="auto">
+                    <a:xfrm>
+                      <a:off x="0" y="0"/>
+                      <a:ext cx="6181725" cy="2653030"/>
+                    </a:xfrm>
+                    <a:prstGeom prst="rect">
+                      <a:avLst/>
+                    </a:prstGeom>
+                    <a:noFill/>
+                    <a:ln>
+                      <a:noFill/>
+                    </a:ln>
+                  </pic:spPr>
+                </pic:pic>
+              </a:graphicData>
+            </a:graphic>
+          </wp:inline>
+        </w:drawing>
       </w:r>
     </w:p>
     <w:p>
       <w:pPr>
         <w:jc w:val="center"/>
-      </w:pPr>
-      <w:r>
-        <w:t xml:space="preserve">Percentage of free width: N/A</w:t>
-      </w:r>
-      <w:r>
-        <w:t/>
-      </w:r>
-      <w:r>
-        <w:t/>
-      </w:r>
-      <w:r>
-        <w:t/>
-      </w:r>
-      <w:r>
-        <w:br/>
-      </w:r>
+        <w:rPr>
+          <w:sz w:val="16"/>
+          <w:szCs w:val="16"/>
+        </w:rPr>
+      </w:pPr>
+      <w:r>
+        <w:rPr>
+          <w:sz w:val="16"/>
+          <w:szCs w:val="16"/>
+        </w:rPr>
+        <w:t xml:space="preserve">Picture 4. – </w:t>
+      </w:r>
+      <w:r>
+        <w:rPr>
+          <w:sz w:val="16"/>
+          <w:szCs w:val="16"/>
+        </w:rPr>
+        <w:t>Minimum distance of cable trefoil</w:t>
+      </w:r>
+      <w:r>
+        <w:rPr>
+          <w:sz w:val="16"/>
+          <w:szCs w:val="16"/>
+        </w:rPr>
+        <w:t>.</w:t>
+      </w:r>
+    </w:p>
+    <w:p>
+      <w:pPr>
+        <w:rPr>
+          <w:sz w:val="16"/>
+          <w:szCs w:val="16"/>
+        </w:rPr>
+      </w:pPr>
     </w:p>
     <w:sectPr>
-      <w:headerReference w:type="default" r:id="rId7"/>
-      <w:footerReference w:type="default" r:id="rId8"/>
+      <w:headerReference w:type="default" r:id="rId9"/>
+      <w:footerReference w:type="default" r:id="rId10"/>
       <w:pgSz w:w="11906" w:h="16838" w:code="9"/>
       <w:pgMar w:top="1440" w:right="1080" w:bottom="1440" w:left="1080" w:header="720" w:footer="720" w:gutter="0"/>
       <w:pgBorders w:offsetFrom="page">
@@ -2396,7 +2516,7 @@
   <w:style w:type="paragraph" w:default="1" w:styleId="Normal">
     <w:name w:val="Normal"/>
     <w:qFormat/>
-    <w:rsid w:val="00D85BE5"/>
+    <w:rsid w:val="00A75409"/>
   </w:style>
   <w:style w:type="paragraph" w:styleId="Heading1">
     <w:name w:val="heading 1"/>
@@ -2599,7 +2719,6 @@
   <w:style w:type="character" w:default="1" w:styleId="DefaultParagraphFont">
     <w:name w:val="Default Paragraph Font"/>
     <w:uiPriority w:val="1"/>
-    <w:semiHidden/>
     <w:unhideWhenUsed/>
   </w:style>
   <w:style w:type="table" w:default="1" w:styleId="TableNormal">

</xml_diff>